<commit_message>
Update 8/22/2023 11:17PM EST
Updates as of 11:17PM EST on 8/22/2023.
</commit_message>
<xml_diff>
--- a/20230821 - Global United Defense, Inc. - Global Security Sys. Serv. - Un-Definitions - v1.0.1.2.docx
+++ b/20230821 - Global United Defense, Inc. - Global Security Sys. Serv. - Un-Definitions - v1.0.1.2.docx
@@ -233,7 +233,7 @@
           <w:sz w:val="28"/>
           <w:szCs w:val="28"/>
         </w:rPr>
-        <w:t>8/21/2023 6:37:22 PM</w:t>
+        <w:t>8/21/2023 7:01:31 PM</w:t>
       </w:r>
     </w:p>
     <w:p>
@@ -617,7 +617,23 @@
           <w:bCs/>
           <w:color w:val="FF0000"/>
         </w:rPr>
-        <w:t xml:space="preserve">HIS </w:t>
+        <w:t>H</w:t>
+      </w:r>
+      <w:r>
+        <w:rPr>
+          <w:b/>
+          <w:bCs/>
+          <w:color w:val="FF0000"/>
+        </w:rPr>
+        <w:t>ER</w:t>
+      </w:r>
+      <w:r>
+        <w:rPr>
+          <w:b/>
+          <w:bCs/>
+          <w:color w:val="FF0000"/>
+        </w:rPr>
+        <w:t xml:space="preserve"> </w:t>
       </w:r>
       <w:proofErr w:type="gramStart"/>
       <w:r>
@@ -661,6 +677,14 @@
       <w:r>
         <w:t xml:space="preserve"> </w:t>
       </w:r>
+      <w:r>
+        <w:rPr>
+          <w:b/>
+          <w:bCs/>
+          <w:color w:val="FF0000"/>
+        </w:rPr>
+        <w:t xml:space="preserve">HIS </w:t>
+      </w:r>
       <w:proofErr w:type="gramStart"/>
       <w:r>
         <w:rPr>
@@ -668,7 +692,7 @@
           <w:bCs/>
           <w:color w:val="FF0000"/>
         </w:rPr>
-        <w:t>PATRICK</w:t>
+        <w:t>SOFTWARE</w:t>
       </w:r>
       <w:r>
         <w:rPr>
@@ -703,22 +727,14 @@
       <w:r>
         <w:t xml:space="preserve"> </w:t>
       </w:r>
+      <w:proofErr w:type="gramStart"/>
       <w:r>
         <w:rPr>
           <w:b/>
           <w:bCs/>
           <w:color w:val="FF0000"/>
         </w:rPr>
-        <w:t xml:space="preserve">THE </w:t>
-      </w:r>
-      <w:proofErr w:type="gramStart"/>
-      <w:r>
-        <w:rPr>
-          <w:b/>
-          <w:bCs/>
-          <w:color w:val="FF0000"/>
-        </w:rPr>
-        <w:t>GIRAFFE</w:t>
+        <w:t>PATRICK</w:t>
       </w:r>
       <w:r>
         <w:rPr>
@@ -768,7 +784,7 @@
           <w:bCs/>
           <w:color w:val="FF0000"/>
         </w:rPr>
-        <w:t>SOFTWARE</w:t>
+        <w:t>GIRAFFE</w:t>
       </w:r>
       <w:r>
         <w:rPr>
@@ -809,7 +825,7 @@
           <w:bCs/>
           <w:color w:val="FF0000"/>
         </w:rPr>
-        <w:t xml:space="preserve">THIS </w:t>
+        <w:t xml:space="preserve">THE </w:t>
       </w:r>
       <w:proofErr w:type="gramStart"/>
       <w:r>
@@ -859,15 +875,57 @@
           <w:bCs/>
           <w:color w:val="FF0000"/>
         </w:rPr>
-        <w:t>YOUR</w:t>
-      </w:r>
+        <w:t xml:space="preserve">THIS </w:t>
+      </w:r>
+      <w:proofErr w:type="gramStart"/>
       <w:r>
         <w:rPr>
           <w:b/>
           <w:bCs/>
           <w:color w:val="FF0000"/>
         </w:rPr>
+        <w:t>SOFTWARE</w:t>
+      </w:r>
+      <w:r>
+        <w:rPr>
+          <w:b/>
+          <w:bCs/>
+        </w:rPr>
+        <w:t>;</w:t>
+      </w:r>
+      <w:proofErr w:type="gramEnd"/>
+    </w:p>
+    <w:p>
+      <w:pPr>
+        <w:ind w:left="360"/>
+        <w:jc w:val="both"/>
+        <w:rPr>
+          <w:b/>
+          <w:bCs/>
+        </w:rPr>
+      </w:pPr>
+      <w:r>
+        <w:tab/>
+      </w:r>
+      <w:r>
+        <w:rPr>
+          <w:u w:val="single"/>
+        </w:rPr>
+        <w:t>PREVENTION SECURITY SYSTEM</w:t>
+      </w:r>
+      <w:r>
+        <w:t>:</w:t>
+      </w:r>
+      <w:r>
         <w:t xml:space="preserve"> </w:t>
+      </w:r>
+      <w:r>
+        <w:rPr>
+          <w:b/>
+          <w:bCs/>
+          <w:color w:val="FF0000"/>
+        </w:rPr>
+        <w:t xml:space="preserve">YOUR </w:t>
       </w:r>
       <w:proofErr w:type="gramStart"/>
       <w:r>

</xml_diff>